<commit_message>
version fonctionnelle, gestion errreur ok, gestion de valeur manquantes aussi ok
</commit_message>
<xml_diff>
--- a/templates/template_recommandations_Laptop.docx
+++ b/templates/template_recommandations_Laptop.docx
@@ -98,80 +98,9 @@
           <w:sz w:val="22"/>
           <w:lang w:val="fr-FR" w:eastAsia="fr-FR"/>
         </w:rPr>
-        <w:t xml:space="preserve">Nom de l'utilisateur : </w:t>
-      </w:r>
-      <w:r>
-        <w:rPr>
-          <w:rFonts w:cs="Times New Roman" w:ascii="Verdana" w:hAnsi="Verdana"/>
-          <w:kern w:val="0"/>
-          <w:sz w:val="22"/>
-          <w:lang w:val="fr-FR" w:eastAsia="fr-FR"/>
-        </w:rPr>
-        <w:t>{</w:t>
-      </w:r>
-      <w:r>
-        <w:rPr>
-          <w:rFonts w:cs="Times New Roman" w:ascii="Verdana" w:hAnsi="Verdana"/>
-          <w:kern w:val="0"/>
-          <w:sz w:val="22"/>
-          <w:lang w:val="fr-FR" w:eastAsia="fr-FR"/>
-        </w:rPr>
-        <w:t>{Nom}</w:t>
-      </w:r>
-      <w:r>
-        <w:rPr>
-          <w:rFonts w:cs="Times New Roman" w:ascii="Verdana" w:hAnsi="Verdana"/>
-          <w:kern w:val="0"/>
-          <w:sz w:val="22"/>
-          <w:lang w:val="fr-FR" w:eastAsia="fr-FR"/>
-        </w:rPr>
-        <w:t>}</w:t>
-      </w:r>
-      <w:r>
-        <w:rPr>
-          <w:rFonts w:cs="Times New Roman" w:ascii="Verdana" w:hAnsi="Verdana"/>
-          <w:kern w:val="0"/>
-          <w:sz w:val="22"/>
-          <w:lang w:val="fr-FR" w:eastAsia="fr-FR"/>
-        </w:rPr>
+        <w:t>Nom de l'utilisateur : {{Used_by}}</w:t>
         <w:br/>
-        <w:t>Modèle Ordinateur : {</w:t>
-      </w:r>
-      <w:r>
-        <w:rPr>
-          <w:rFonts w:cs="Times New Roman" w:ascii="Verdana" w:hAnsi="Verdana"/>
-          <w:kern w:val="0"/>
-          <w:sz w:val="22"/>
-          <w:lang w:val="fr-FR" w:eastAsia="fr-FR"/>
-        </w:rPr>
-        <w:t>{</w:t>
-      </w:r>
-      <w:r>
-        <w:rPr>
-          <w:rFonts w:cs="Times New Roman" w:ascii="Verdana" w:hAnsi="Verdana"/>
-          <w:kern w:val="0"/>
-          <w:sz w:val="22"/>
-          <w:lang w:val="fr-FR" w:eastAsia="fr-FR"/>
-        </w:rPr>
-        <w:t>Appareil</w:t>
-      </w:r>
-      <w:r>
-        <w:rPr>
-          <w:rFonts w:cs="Times New Roman" w:ascii="Verdana" w:hAnsi="Verdana"/>
-          <w:kern w:val="0"/>
-          <w:sz w:val="22"/>
-          <w:lang w:val="fr-FR" w:eastAsia="fr-FR"/>
-        </w:rPr>
-        <w:t>}</w:t>
-      </w:r>
-      <w:r>
-        <w:rPr>
-          <w:rFonts w:cs="Times New Roman" w:ascii="Verdana" w:hAnsi="Verdana"/>
-          <w:kern w:val="0"/>
-          <w:sz w:val="22"/>
-          <w:lang w:val="fr-FR" w:eastAsia="fr-FR"/>
-        </w:rPr>
-        <w:t>}</w:t>
+        <w:t>Balise de l’actif : {{Asset_tag}}</w:t>
         <w:br/>
         <w:t>Numéro de série :  {{Numéro_de_série}}</w:t>
       </w:r>
@@ -369,43 +298,7 @@
           <w:sz w:val="22"/>
           <w:lang w:val="fr-FR" w:eastAsia="fr-FR"/>
         </w:rPr>
-        <w:t>{</w:t>
-      </w:r>
-      <w:r>
-        <w:rPr>
-          <w:rFonts w:cs="Times New Roman" w:ascii="Verdana" w:hAnsi="Verdana"/>
-          <w:kern w:val="0"/>
-          <w:sz w:val="22"/>
-          <w:lang w:val="fr-FR" w:eastAsia="fr-FR"/>
-        </w:rPr>
-        <w:t>{</w:t>
-      </w:r>
-      <w:r>
-        <w:rPr>
-          <w:rFonts w:cs="Times New Roman" w:ascii="Verdana" w:hAnsi="Verdana"/>
-          <w:kern w:val="0"/>
-          <w:sz w:val="22"/>
-          <w:lang w:val="fr-FR" w:eastAsia="fr-FR"/>
-        </w:rPr>
-        <w:t>Date</w:t>
-      </w:r>
-      <w:r>
-        <w:rPr>
-          <w:rFonts w:cs="Times New Roman" w:ascii="Verdana" w:hAnsi="Verdana"/>
-          <w:kern w:val="0"/>
-          <w:sz w:val="22"/>
-          <w:lang w:val="fr-FR" w:eastAsia="fr-FR"/>
-        </w:rPr>
-        <w:t>}</w:t>
-      </w:r>
-      <w:r>
-        <w:rPr>
-          <w:rFonts w:cs="Times New Roman" w:ascii="Verdana" w:hAnsi="Verdana"/>
-          <w:kern w:val="0"/>
-          <w:sz w:val="22"/>
-          <w:lang w:val="fr-FR" w:eastAsia="fr-FR"/>
-        </w:rPr>
-        <w:t>}</w:t>
+        <w:t>{{Date}}</w:t>
       </w:r>
     </w:p>
     <w:p>
@@ -430,44 +323,16 @@
           <w:sz w:val="22"/>
           <w:lang w:val="fr-FR" w:eastAsia="fr-FR"/>
         </w:rPr>
-        <w:t xml:space="preserve">Signature de l'utilisateur : </w:t>
-      </w:r>
-      <w:r>
-        <w:rPr>
-          <w:rFonts w:cs="Times New Roman" w:ascii="Verdana" w:hAnsi="Verdana"/>
-          <w:b/>
-          <w:kern w:val="0"/>
-          <w:sz w:val="22"/>
-          <w:lang w:val="fr-FR" w:eastAsia="fr-FR"/>
-        </w:rPr>
-        <w:t>{</w:t>
-      </w:r>
-      <w:r>
-        <w:rPr>
-          <w:rFonts w:cs="Times New Roman" w:ascii="Verdana" w:hAnsi="Verdana"/>
-          <w:kern w:val="0"/>
-          <w:sz w:val="22"/>
-          <w:lang w:val="fr-FR" w:eastAsia="fr-FR"/>
-        </w:rPr>
-        <w:t>{Nom</w:t>
-      </w:r>
-      <w:r>
-        <w:rPr>
-          <w:rFonts w:cs="Times New Roman" w:ascii="Verdana" w:hAnsi="Verdana"/>
-          <w:kern w:val="0"/>
-          <w:sz w:val="22"/>
-          <w:lang w:val="fr-FR" w:eastAsia="fr-FR"/>
-        </w:rPr>
-        <w:t>}</w:t>
-      </w:r>
-      <w:r>
-        <w:rPr>
-          <w:rFonts w:cs="Times New Roman" w:ascii="Verdana" w:hAnsi="Verdana"/>
-          <w:kern w:val="0"/>
-          <w:sz w:val="22"/>
-          <w:lang w:val="fr-FR" w:eastAsia="fr-FR"/>
-        </w:rPr>
-        <w:t>}</w:t>
+        <w:t>Signature de l'utilisateur : {</w:t>
+      </w:r>
+      <w:r>
+        <w:rPr>
+          <w:rFonts w:cs="Times New Roman" w:ascii="Verdana" w:hAnsi="Verdana"/>
+          <w:kern w:val="0"/>
+          <w:sz w:val="22"/>
+          <w:lang w:val="fr-FR" w:eastAsia="fr-FR"/>
+        </w:rPr>
+        <w:t>{Used_by}}</w:t>
       </w:r>
     </w:p>
     <w:sectPr>
@@ -885,6 +750,7 @@
     <w:qFormat/>
     <w:pPr>
       <w:widowControl/>
+      <w:suppressAutoHyphens w:val="true"/>
       <w:bidi w:val="0"/>
       <w:spacing w:lineRule="auto" w:line="276" w:before="0" w:after="160"/>
       <w:jc w:val="left"/>

</xml_diff>